<commit_message>
Add a docx image loader.
</commit_message>
<xml_diff>
--- a/test_template_engines/tests/templates/empty_image.docx
+++ b/test_template_engines/tests/templates/empty_image.docx
@@ -47,7 +47,7 @@
       </w:pPr>
       <w:r>
         <w:rPr/>
-        <w:t>{% load odt_image_loader %}</w:t>
+        <w:t>{% load docx_image_loader %}</w:t>
       </w:r>
     </w:p>
     <w:p>
@@ -57,7 +57,7 @@
       </w:pPr>
       <w:r>
         <w:rPr/>
-        <w:t>{% odt_image_loader emtpy_image %}</w:t>
+        <w:t>{% docx_image_loader images.emtpy_image %}</w:t>
       </w:r>
     </w:p>
     <w:sectPr>
@@ -80,15 +80,13 @@
       <w:rPr>
         <w:rFonts w:ascii="Liberation Serif" w:hAnsi="Liberation Serif" w:eastAsia="Songti SC" w:cs="Arial Unicode MS"/>
         <w:kern w:val="2"/>
-        <w:sz w:val="24"/>
+        <w:sz w:val="20"/>
         <w:szCs w:val="24"/>
         <w:lang w:val="fr-FR" w:eastAsia="zh-CN" w:bidi="hi-IN"/>
       </w:rPr>
     </w:rPrDefault>
     <w:pPrDefault>
-      <w:pPr>
-        <w:widowControl/>
-      </w:pPr>
+      <w:pPr/>
     </w:pPrDefault>
   </w:docDefaults>
   <w:style w:type="paragraph" w:styleId="Normal">
@@ -96,10 +94,9 @@
     <w:qFormat/>
     <w:pPr>
       <w:widowControl/>
-      <w:kinsoku w:val="true"/>
       <w:overflowPunct w:val="true"/>
-      <w:autoSpaceDE w:val="true"/>
       <w:bidi w:val="0"/>
+      <w:jc w:val="left"/>
     </w:pPr>
     <w:rPr>
       <w:rFonts w:ascii="Liberation Serif" w:hAnsi="Liberation Serif" w:eastAsia="Songti SC" w:cs="Arial Unicode MS"/>

</xml_diff>